<commit_message>
Erste Dokumente zum Masterstudium
</commit_message>
<xml_diff>
--- a/Bachelor/Bachelorarbeit_2017_07_07.docx
+++ b/Bachelor/Bachelorarbeit_2017_07_07.docx
@@ -14,6 +14,8 @@
           <w:lang w:eastAsia="de-DE" w:bidi="en-US"/>
         </w:rPr>
       </w:pPr>
+      <w:bookmarkStart w:id="0" w:name="_GoBack"/>
+      <w:bookmarkEnd w:id="0"/>
       <w:r>
         <w:rPr>
           <w:rFonts w:eastAsia="Times New Roman"/>
@@ -1102,8 +1104,8 @@
         </w:sectPr>
       </w:pPr>
     </w:p>
-    <w:bookmarkStart w:id="0" w:name="_Toc318367886" w:displacedByCustomXml="next"/>
     <w:bookmarkStart w:id="1" w:name="_Toc487199442" w:displacedByCustomXml="next"/>
+    <w:bookmarkStart w:id="2" w:name="_Toc318367886" w:displacedByCustomXml="next"/>
     <w:sdt>
       <w:sdtPr>
         <w:rPr>
@@ -1132,8 +1134,8 @@
           <w:r>
             <w:t>Inhaltsverzeichnis</w:t>
           </w:r>
+          <w:bookmarkEnd w:id="2"/>
           <w:bookmarkEnd w:id="1"/>
-          <w:bookmarkEnd w:id="0"/>
         </w:p>
         <w:sdt>
           <w:sdtPr>
@@ -4449,9 +4451,9 @@
       <w:pPr>
         <w:pStyle w:val="berschrift1"/>
       </w:pPr>
-      <w:bookmarkStart w:id="2" w:name="_Ref318365954"/>
-      <w:bookmarkStart w:id="3" w:name="_Toc318367888"/>
-      <w:bookmarkStart w:id="4" w:name="_Toc487199443"/>
+      <w:bookmarkStart w:id="3" w:name="_Ref318365954"/>
+      <w:bookmarkStart w:id="4" w:name="_Toc318367888"/>
+      <w:bookmarkStart w:id="5" w:name="_Toc487199443"/>
       <w:r>
         <w:lastRenderedPageBreak/>
         <w:t>Abbildungsverzeichn</w:t>
@@ -4462,9 +4464,9 @@
       <w:r>
         <w:t>s</w:t>
       </w:r>
-      <w:bookmarkEnd w:id="2"/>
       <w:bookmarkEnd w:id="3"/>
       <w:bookmarkEnd w:id="4"/>
+      <w:bookmarkEnd w:id="5"/>
     </w:p>
     <w:p>
       <w:pPr>
@@ -5909,11 +5911,11 @@
       <w:pPr>
         <w:pStyle w:val="berschrift1"/>
       </w:pPr>
-      <w:bookmarkStart w:id="5" w:name="_Toc487199444"/>
+      <w:bookmarkStart w:id="6" w:name="_Toc487199444"/>
       <w:r>
         <w:t>Tabellenverzeichnis</w:t>
       </w:r>
-      <w:bookmarkEnd w:id="5"/>
+      <w:bookmarkEnd w:id="6"/>
     </w:p>
     <w:p>
       <w:pPr>
@@ -6087,14 +6089,14 @@
       <w:pPr>
         <w:pStyle w:val="berschrift1"/>
       </w:pPr>
-      <w:bookmarkStart w:id="6" w:name="_Toc318367889"/>
-      <w:bookmarkStart w:id="7" w:name="_Toc487199445"/>
+      <w:bookmarkStart w:id="7" w:name="_Toc318367889"/>
+      <w:bookmarkStart w:id="8" w:name="_Toc487199445"/>
       <w:r>
         <w:lastRenderedPageBreak/>
         <w:t>Abkürzungsverzeichnis</w:t>
       </w:r>
-      <w:bookmarkEnd w:id="6"/>
       <w:bookmarkEnd w:id="7"/>
+      <w:bookmarkEnd w:id="8"/>
     </w:p>
     <w:tbl>
       <w:tblPr>
@@ -6788,12 +6790,12 @@
       <w:pPr>
         <w:pStyle w:val="berschrift1"/>
       </w:pPr>
-      <w:bookmarkStart w:id="8" w:name="_Toc487199446"/>
+      <w:bookmarkStart w:id="9" w:name="_Toc487199446"/>
       <w:r>
         <w:lastRenderedPageBreak/>
         <w:t>1 Einleitung</w:t>
       </w:r>
-      <w:bookmarkEnd w:id="8"/>
+      <w:bookmarkEnd w:id="9"/>
     </w:p>
     <w:p>
       <w:r>
@@ -7030,22 +7032,22 @@
       <w:pPr>
         <w:pStyle w:val="berschrift1"/>
       </w:pPr>
-      <w:bookmarkStart w:id="9" w:name="_Toc487199447"/>
+      <w:bookmarkStart w:id="10" w:name="_Toc487199447"/>
       <w:r>
         <w:lastRenderedPageBreak/>
         <w:t>2. Theoretische Grundlagen</w:t>
       </w:r>
-      <w:bookmarkEnd w:id="9"/>
+      <w:bookmarkEnd w:id="10"/>
     </w:p>
     <w:p>
       <w:pPr>
         <w:pStyle w:val="berschrift2"/>
       </w:pPr>
-      <w:bookmarkStart w:id="10" w:name="_Toc487199448"/>
+      <w:bookmarkStart w:id="11" w:name="_Toc487199448"/>
       <w:r>
         <w:t>2.1 Serielle Kommunikation</w:t>
       </w:r>
-      <w:bookmarkEnd w:id="10"/>
+      <w:bookmarkEnd w:id="11"/>
     </w:p>
     <w:p>
       <w:r>
@@ -7279,8 +7281,8 @@
         <w:pStyle w:val="Beschriftung"/>
         <w:ind w:left="708" w:hanging="708"/>
       </w:pPr>
-      <w:bookmarkStart w:id="11" w:name="_Ref481582226"/>
-      <w:bookmarkStart w:id="12" w:name="_Toc487188877"/>
+      <w:bookmarkStart w:id="12" w:name="_Ref481582226"/>
+      <w:bookmarkStart w:id="13" w:name="_Toc487188877"/>
       <w:r>
         <w:t xml:space="preserve">Abbildung </w:t>
       </w:r>
@@ -7292,11 +7294,11 @@
           <w:t>1</w:t>
         </w:r>
       </w:fldSimple>
-      <w:bookmarkEnd w:id="11"/>
+      <w:bookmarkEnd w:id="12"/>
       <w:r>
         <w:t>: Spannungsverhalten von bipolar NRZ-codierten binären Werten</w:t>
       </w:r>
-      <w:bookmarkEnd w:id="12"/>
+      <w:bookmarkEnd w:id="13"/>
     </w:p>
     <w:p>
       <w:r>
@@ -7485,8 +7487,8 @@
       <w:pPr>
         <w:pStyle w:val="Beschriftung"/>
       </w:pPr>
-      <w:bookmarkStart w:id="13" w:name="_Ref481581713"/>
-      <w:bookmarkStart w:id="14" w:name="_Toc487188878"/>
+      <w:bookmarkStart w:id="14" w:name="_Ref481581713"/>
+      <w:bookmarkStart w:id="15" w:name="_Toc487188878"/>
       <w:r>
         <w:t xml:space="preserve">Abbildung </w:t>
       </w:r>
@@ -7498,7 +7500,7 @@
           <w:t>2</w:t>
         </w:r>
       </w:fldSimple>
-      <w:bookmarkEnd w:id="13"/>
+      <w:bookmarkEnd w:id="14"/>
       <w:r>
         <w:t>: Prinzip der asymmetrischen (a) und symmetrischen (b) Verbindung als Anwendung in der Tontechnik [</w:t>
       </w:r>
@@ -7508,7 +7510,7 @@
       <w:r>
         <w:t>]</w:t>
       </w:r>
-      <w:bookmarkEnd w:id="14"/>
+      <w:bookmarkEnd w:id="15"/>
     </w:p>
     <w:p>
       <w:r>
@@ -7553,12 +7555,12 @@
       <w:pPr>
         <w:pStyle w:val="berschrift2"/>
       </w:pPr>
-      <w:bookmarkStart w:id="15" w:name="_Toc487199449"/>
+      <w:bookmarkStart w:id="16" w:name="_Toc487199449"/>
       <w:r>
         <w:lastRenderedPageBreak/>
         <w:t>2.2 RS-232</w:t>
       </w:r>
-      <w:bookmarkEnd w:id="15"/>
+      <w:bookmarkEnd w:id="16"/>
     </w:p>
     <w:p>
       <w:pPr>
@@ -7728,8 +7730,8 @@
       <w:pPr>
         <w:pStyle w:val="Beschriftung"/>
       </w:pPr>
-      <w:bookmarkStart w:id="16" w:name="_Ref481742204"/>
-      <w:bookmarkStart w:id="17" w:name="_Toc487188879"/>
+      <w:bookmarkStart w:id="17" w:name="_Ref481742204"/>
+      <w:bookmarkStart w:id="18" w:name="_Toc487188879"/>
       <w:r>
         <w:t xml:space="preserve">Abbildung </w:t>
       </w:r>
@@ -7741,7 +7743,7 @@
           <w:t>3</w:t>
         </w:r>
       </w:fldSimple>
-      <w:bookmarkEnd w:id="16"/>
+      <w:bookmarkEnd w:id="17"/>
       <w:r>
         <w:t>: Pinbelegung des 9-poligen D-Sub-Steckers [</w:t>
       </w:r>
@@ -7751,7 +7753,7 @@
       <w:r>
         <w:t>]</w:t>
       </w:r>
-      <w:bookmarkEnd w:id="17"/>
+      <w:bookmarkEnd w:id="18"/>
     </w:p>
     <w:p>
       <w:r>
@@ -7884,8 +7886,8 @@
       <w:pPr>
         <w:pStyle w:val="Beschriftung"/>
       </w:pPr>
-      <w:bookmarkStart w:id="18" w:name="_Ref481748031"/>
-      <w:bookmarkStart w:id="19" w:name="_Toc487188880"/>
+      <w:bookmarkStart w:id="19" w:name="_Ref481748031"/>
+      <w:bookmarkStart w:id="20" w:name="_Toc487188880"/>
       <w:r>
         <w:t xml:space="preserve">Abbildung </w:t>
       </w:r>
@@ -7897,11 +7899,11 @@
           <w:t>4</w:t>
         </w:r>
       </w:fldSimple>
-      <w:bookmarkEnd w:id="18"/>
+      <w:bookmarkEnd w:id="19"/>
       <w:r>
         <w:t>: Rahmenbildung nach RS-232 mit 8 Datenbits und einem Stoppbit [Frenzel Handbook]</w:t>
       </w:r>
-      <w:bookmarkEnd w:id="19"/>
+      <w:bookmarkEnd w:id="20"/>
     </w:p>
     <w:p>
       <w:r>
@@ -7951,11 +7953,11 @@
       <w:pPr>
         <w:pStyle w:val="berschrift2"/>
       </w:pPr>
-      <w:bookmarkStart w:id="20" w:name="_Toc487199450"/>
+      <w:bookmarkStart w:id="21" w:name="_Toc487199450"/>
       <w:r>
         <w:t>2.3 Datenbanken</w:t>
       </w:r>
-      <w:bookmarkEnd w:id="20"/>
+      <w:bookmarkEnd w:id="21"/>
     </w:p>
     <w:p>
       <w:r>
@@ -8140,7 +8142,7 @@
       <w:pPr>
         <w:pStyle w:val="Beschriftung"/>
       </w:pPr>
-      <w:bookmarkStart w:id="21" w:name="_Toc487188881"/>
+      <w:bookmarkStart w:id="22" w:name="_Toc487188881"/>
       <w:r>
         <w:t xml:space="preserve">Abbildung </w:t>
       </w:r>
@@ -8158,7 +8160,7 @@
       <w:r>
         <w:t>Beispielhafter Aufbau einer Tabelle als Teil einer relationalen Datenbank</w:t>
       </w:r>
-      <w:bookmarkEnd w:id="21"/>
+      <w:bookmarkEnd w:id="22"/>
     </w:p>
     <w:p>
       <w:r>
@@ -8263,8 +8265,8 @@
       <w:pPr>
         <w:pStyle w:val="Beschriftung"/>
       </w:pPr>
-      <w:bookmarkStart w:id="22" w:name="_Ref482264809"/>
-      <w:bookmarkStart w:id="23" w:name="_Toc487188882"/>
+      <w:bookmarkStart w:id="23" w:name="_Ref482264809"/>
+      <w:bookmarkStart w:id="24" w:name="_Toc487188882"/>
       <w:r>
         <w:t xml:space="preserve">Abbildung </w:t>
       </w:r>
@@ -8276,14 +8278,14 @@
           <w:t>6</w:t>
         </w:r>
       </w:fldSimple>
-      <w:bookmarkEnd w:id="22"/>
+      <w:bookmarkEnd w:id="23"/>
       <w:r>
         <w:t xml:space="preserve">: </w:t>
       </w:r>
       <w:r>
         <w:t>Verknüpfung von zwei Tabellen über einen foreign key</w:t>
       </w:r>
-      <w:bookmarkEnd w:id="23"/>
+      <w:bookmarkEnd w:id="24"/>
     </w:p>
     <w:p>
       <w:r>
@@ -8507,7 +8509,7 @@
       <w:pPr>
         <w:pStyle w:val="berschrift2"/>
       </w:pPr>
-      <w:bookmarkStart w:id="24" w:name="_Toc487199451"/>
+      <w:bookmarkStart w:id="25" w:name="_Toc487199451"/>
       <w:r>
         <w:lastRenderedPageBreak/>
         <w:t xml:space="preserve">2.4 </w:t>
@@ -8515,7 +8517,7 @@
       <w:r>
         <w:t>Softwarestacks</w:t>
       </w:r>
-      <w:bookmarkEnd w:id="24"/>
+      <w:bookmarkEnd w:id="25"/>
     </w:p>
     <w:p>
       <w:r>
@@ -8538,11 +8540,11 @@
       <w:pPr>
         <w:pStyle w:val="berschrift3"/>
       </w:pPr>
-      <w:bookmarkStart w:id="25" w:name="_Toc487199452"/>
+      <w:bookmarkStart w:id="26" w:name="_Toc487199452"/>
       <w:r>
         <w:t>2.4.1 Webservices</w:t>
       </w:r>
-      <w:bookmarkEnd w:id="25"/>
+      <w:bookmarkEnd w:id="26"/>
     </w:p>
     <w:p>
       <w:r>
@@ -8658,8 +8660,8 @@
       <w:pPr>
         <w:pStyle w:val="Beschriftung"/>
       </w:pPr>
-      <w:bookmarkStart w:id="26" w:name="_Ref482863849"/>
-      <w:bookmarkStart w:id="27" w:name="_Toc487188883"/>
+      <w:bookmarkStart w:id="27" w:name="_Ref482863849"/>
+      <w:bookmarkStart w:id="28" w:name="_Toc487188883"/>
       <w:r>
         <w:t xml:space="preserve">Abbildung </w:t>
       </w:r>
@@ -8671,7 +8673,7 @@
           <w:t>7</w:t>
         </w:r>
       </w:fldSimple>
-      <w:bookmarkEnd w:id="26"/>
+      <w:bookmarkEnd w:id="27"/>
       <w:r>
         <w:t>: Aufbau des LAMP-Pakets (</w:t>
       </w:r>
@@ -8681,7 +8683,7 @@
       <w:r>
         <w:t>)</w:t>
       </w:r>
-      <w:bookmarkEnd w:id="27"/>
+      <w:bookmarkEnd w:id="28"/>
     </w:p>
     <w:p>
       <w:r>
@@ -8838,8 +8840,8 @@
       <w:pPr>
         <w:pStyle w:val="Beschriftung"/>
       </w:pPr>
-      <w:bookmarkStart w:id="28" w:name="_Ref482866560"/>
-      <w:bookmarkStart w:id="29" w:name="_Toc487188884"/>
+      <w:bookmarkStart w:id="29" w:name="_Ref482866560"/>
+      <w:bookmarkStart w:id="30" w:name="_Toc487188884"/>
       <w:r>
         <w:t xml:space="preserve">Abbildung </w:t>
       </w:r>
@@ -8851,14 +8853,14 @@
           <w:t>8</w:t>
         </w:r>
       </w:fldSimple>
-      <w:bookmarkEnd w:id="28"/>
+      <w:bookmarkEnd w:id="29"/>
       <w:r>
         <w:t>: Dynamische Erstellung von Inhalten mit PHP (</w:t>
       </w:r>
       <w:r>
         <w:t>https://de.wikipedia.org/wiki/LAMP_(Softwarepaket)#/media/File:PHP_funktionsweise.svg)</w:t>
       </w:r>
-      <w:bookmarkEnd w:id="29"/>
+      <w:bookmarkEnd w:id="30"/>
     </w:p>
     <w:p>
       <w:r>
@@ -8881,11 +8883,11 @@
       <w:pPr>
         <w:pStyle w:val="berschrift3"/>
       </w:pPr>
-      <w:bookmarkStart w:id="30" w:name="_Toc487199453"/>
+      <w:bookmarkStart w:id="31" w:name="_Toc487199453"/>
       <w:r>
         <w:t>2.4.2 C#</w:t>
       </w:r>
-      <w:bookmarkEnd w:id="30"/>
+      <w:bookmarkEnd w:id="31"/>
     </w:p>
     <w:p>
       <w:r>
@@ -8957,32 +8959,32 @@
       <w:pPr>
         <w:pStyle w:val="berschrift1"/>
       </w:pPr>
-      <w:bookmarkStart w:id="31" w:name="_Toc487199454"/>
+      <w:bookmarkStart w:id="32" w:name="_Toc487199454"/>
       <w:r>
         <w:lastRenderedPageBreak/>
         <w:t>3 Konzeption</w:t>
       </w:r>
-      <w:bookmarkEnd w:id="31"/>
+      <w:bookmarkEnd w:id="32"/>
     </w:p>
     <w:p>
       <w:pPr>
         <w:pStyle w:val="berschrift2"/>
       </w:pPr>
-      <w:bookmarkStart w:id="32" w:name="_Toc487199455"/>
+      <w:bookmarkStart w:id="33" w:name="_Toc487199455"/>
       <w:r>
         <w:t>3.1 Serverseitig</w:t>
       </w:r>
-      <w:bookmarkEnd w:id="32"/>
+      <w:bookmarkEnd w:id="33"/>
     </w:p>
     <w:p>
       <w:pPr>
         <w:pStyle w:val="berschrift3"/>
       </w:pPr>
-      <w:bookmarkStart w:id="33" w:name="_Toc487199456"/>
+      <w:bookmarkStart w:id="34" w:name="_Toc487199456"/>
       <w:r>
         <w:t>3.1.1 Datenbank- und Speicherstruktur</w:t>
       </w:r>
-      <w:bookmarkEnd w:id="33"/>
+      <w:bookmarkEnd w:id="34"/>
     </w:p>
     <w:p>
       <w:r>
@@ -9319,8 +9321,8 @@
       <w:pPr>
         <w:pStyle w:val="Beschriftung"/>
       </w:pPr>
-      <w:bookmarkStart w:id="34" w:name="_Ref482882933"/>
-      <w:bookmarkStart w:id="35" w:name="_Toc487188885"/>
+      <w:bookmarkStart w:id="35" w:name="_Ref482882933"/>
+      <w:bookmarkStart w:id="36" w:name="_Toc487188885"/>
       <w:r>
         <w:t xml:space="preserve">Abbildung </w:t>
       </w:r>
@@ -9332,11 +9334,11 @@
           <w:t>9</w:t>
         </w:r>
       </w:fldSimple>
-      <w:bookmarkEnd w:id="34"/>
+      <w:bookmarkEnd w:id="35"/>
       <w:r>
         <w:t>: Konzeptionelle Datenbankstruktur mit Attributen und zugehörigen Datentypen</w:t>
       </w:r>
-      <w:bookmarkEnd w:id="35"/>
+      <w:bookmarkEnd w:id="36"/>
     </w:p>
     <w:p>
       <w:r>
@@ -9469,12 +9471,12 @@
       <w:pPr>
         <w:pStyle w:val="berschrift3"/>
       </w:pPr>
-      <w:bookmarkStart w:id="36" w:name="_Toc487199457"/>
+      <w:bookmarkStart w:id="37" w:name="_Toc487199457"/>
       <w:r>
         <w:lastRenderedPageBreak/>
         <w:t>3.1.2 Webinterface</w:t>
       </w:r>
-      <w:bookmarkEnd w:id="36"/>
+      <w:bookmarkEnd w:id="37"/>
     </w:p>
     <w:p>
       <w:r>
@@ -9692,11 +9694,11 @@
       <w:pPr>
         <w:pStyle w:val="berschrift3"/>
       </w:pPr>
-      <w:bookmarkStart w:id="37" w:name="_Toc487199458"/>
+      <w:bookmarkStart w:id="38" w:name="_Toc487199458"/>
       <w:r>
         <w:t>3.1.3 Zugangsbeschränkung und Rechteverwaltung</w:t>
       </w:r>
-      <w:bookmarkEnd w:id="37"/>
+      <w:bookmarkEnd w:id="38"/>
     </w:p>
     <w:p>
       <w:r>
@@ -9732,12 +9734,12 @@
       <w:pPr>
         <w:pStyle w:val="berschrift2"/>
       </w:pPr>
-      <w:bookmarkStart w:id="38" w:name="_Toc487199459"/>
+      <w:bookmarkStart w:id="39" w:name="_Toc487199459"/>
       <w:r>
         <w:lastRenderedPageBreak/>
         <w:t>3.2 Clientseitig</w:t>
       </w:r>
-      <w:bookmarkEnd w:id="38"/>
+      <w:bookmarkEnd w:id="39"/>
     </w:p>
     <w:p>
       <w:r>
@@ -9754,11 +9756,11 @@
       <w:pPr>
         <w:pStyle w:val="berschrift3"/>
       </w:pPr>
-      <w:bookmarkStart w:id="39" w:name="_Toc487199460"/>
+      <w:bookmarkStart w:id="40" w:name="_Toc487199460"/>
       <w:r>
         <w:t>3.2.1 Benutzeroberfläche</w:t>
       </w:r>
-      <w:bookmarkEnd w:id="39"/>
+      <w:bookmarkEnd w:id="40"/>
     </w:p>
     <w:p>
       <w:r>
@@ -9907,11 +9909,11 @@
       <w:pPr>
         <w:pStyle w:val="berschrift3"/>
       </w:pPr>
-      <w:bookmarkStart w:id="40" w:name="_Toc487199461"/>
+      <w:bookmarkStart w:id="41" w:name="_Toc487199461"/>
       <w:r>
         <w:t>3.2.2 Serielle Schnittstelle zur Waage</w:t>
       </w:r>
-      <w:bookmarkEnd w:id="40"/>
+      <w:bookmarkEnd w:id="41"/>
     </w:p>
     <w:p>
       <w:r>
@@ -9945,11 +9947,11 @@
       <w:pPr>
         <w:pStyle w:val="berschrift3"/>
       </w:pPr>
-      <w:bookmarkStart w:id="41" w:name="_Toc487199462"/>
+      <w:bookmarkStart w:id="42" w:name="_Toc487199462"/>
       <w:r>
         <w:t>3.2.3 Datenbankschnittstelle</w:t>
       </w:r>
-      <w:bookmarkEnd w:id="41"/>
+      <w:bookmarkEnd w:id="42"/>
     </w:p>
     <w:p>
       <w:r>
@@ -9979,12 +9981,12 @@
       <w:pPr>
         <w:pStyle w:val="berschrift1"/>
       </w:pPr>
-      <w:bookmarkStart w:id="42" w:name="_Toc487199463"/>
+      <w:bookmarkStart w:id="43" w:name="_Toc487199463"/>
       <w:r>
         <w:lastRenderedPageBreak/>
         <w:t>4 Geräte und Software</w:t>
       </w:r>
-      <w:bookmarkEnd w:id="42"/>
+      <w:bookmarkEnd w:id="43"/>
     </w:p>
     <w:p>
       <w:r>
@@ -9996,7 +9998,7 @@
         <w:pStyle w:val="Beschriftung"/>
         <w:keepNext/>
       </w:pPr>
-      <w:bookmarkStart w:id="43" w:name="_Toc487188897"/>
+      <w:bookmarkStart w:id="44" w:name="_Toc487188897"/>
       <w:r>
         <w:t xml:space="preserve">Tabelle </w:t>
       </w:r>
@@ -10011,7 +10013,7 @@
       <w:r>
         <w:t>: Liste der verwendeten Entwicklungsumgebungen</w:t>
       </w:r>
-      <w:bookmarkEnd w:id="43"/>
+      <w:bookmarkEnd w:id="44"/>
     </w:p>
     <w:tbl>
       <w:tblPr>
@@ -10177,7 +10179,7 @@
         <w:pStyle w:val="Beschriftung"/>
         <w:keepNext/>
       </w:pPr>
-      <w:bookmarkStart w:id="44" w:name="_Toc487188898"/>
+      <w:bookmarkStart w:id="45" w:name="_Toc487188898"/>
       <w:r>
         <w:t xml:space="preserve">Tabelle </w:t>
       </w:r>
@@ -10192,7 +10194,7 @@
       <w:r>
         <w:t>: Liste der verwendeten Softwarepakete und Programmierwerkzeuge</w:t>
       </w:r>
-      <w:bookmarkEnd w:id="44"/>
+      <w:bookmarkEnd w:id="45"/>
     </w:p>
     <w:tbl>
       <w:tblPr>
@@ -10451,32 +10453,32 @@
       <w:pPr>
         <w:pStyle w:val="berschrift1"/>
       </w:pPr>
-      <w:bookmarkStart w:id="45" w:name="_Toc487199464"/>
+      <w:bookmarkStart w:id="46" w:name="_Toc487199464"/>
       <w:r>
         <w:lastRenderedPageBreak/>
         <w:t>5 Implementation</w:t>
       </w:r>
-      <w:bookmarkEnd w:id="45"/>
+      <w:bookmarkEnd w:id="46"/>
     </w:p>
     <w:p>
       <w:pPr>
         <w:pStyle w:val="berschrift2"/>
       </w:pPr>
-      <w:bookmarkStart w:id="46" w:name="_Toc487199465"/>
+      <w:bookmarkStart w:id="47" w:name="_Toc487199465"/>
       <w:r>
         <w:t>5.1 Serverseitig</w:t>
       </w:r>
-      <w:bookmarkEnd w:id="46"/>
+      <w:bookmarkEnd w:id="47"/>
     </w:p>
     <w:p>
       <w:pPr>
         <w:pStyle w:val="berschrift3"/>
       </w:pPr>
-      <w:bookmarkStart w:id="47" w:name="_Toc487199466"/>
+      <w:bookmarkStart w:id="48" w:name="_Toc487199466"/>
       <w:r>
         <w:t>5.1.1 Datenbank- und Speicherstruktur</w:t>
       </w:r>
-      <w:bookmarkEnd w:id="47"/>
+      <w:bookmarkEnd w:id="48"/>
     </w:p>
     <w:p>
       <w:r>
@@ -10588,8 +10590,8 @@
       <w:pPr>
         <w:pStyle w:val="Beschriftung"/>
       </w:pPr>
-      <w:bookmarkStart w:id="48" w:name="_Ref484093904"/>
-      <w:bookmarkStart w:id="49" w:name="_Toc487188886"/>
+      <w:bookmarkStart w:id="49" w:name="_Ref484093904"/>
+      <w:bookmarkStart w:id="50" w:name="_Toc487188886"/>
       <w:r>
         <w:t xml:space="preserve">Abbildung </w:t>
       </w:r>
@@ -10601,11 +10603,11 @@
           <w:t>10</w:t>
         </w:r>
       </w:fldSimple>
-      <w:bookmarkEnd w:id="48"/>
+      <w:bookmarkEnd w:id="49"/>
       <w:r>
         <w:t>: Implementierte Datenbankstruktur des Chemikalienverzeichnisses mit Attributen und zugehörigen Datentypen</w:t>
       </w:r>
-      <w:bookmarkEnd w:id="49"/>
+      <w:bookmarkEnd w:id="50"/>
     </w:p>
     <w:p>
       <w:r>
@@ -10861,12 +10863,12 @@
       <w:pPr>
         <w:pStyle w:val="berschrift3"/>
       </w:pPr>
-      <w:bookmarkStart w:id="50" w:name="_Toc487199467"/>
+      <w:bookmarkStart w:id="51" w:name="_Toc487199467"/>
       <w:r>
         <w:lastRenderedPageBreak/>
         <w:t>5.1.2 Webinterface</w:t>
       </w:r>
-      <w:bookmarkEnd w:id="50"/>
+      <w:bookmarkEnd w:id="51"/>
     </w:p>
     <w:p>
       <w:r>
@@ -11051,8 +11053,8 @@
       <w:pPr>
         <w:pStyle w:val="Beschriftung"/>
       </w:pPr>
-      <w:bookmarkStart w:id="51" w:name="_Ref484166229"/>
-      <w:bookmarkStart w:id="52" w:name="_Toc487188887"/>
+      <w:bookmarkStart w:id="52" w:name="_Ref484166229"/>
+      <w:bookmarkStart w:id="53" w:name="_Toc487188887"/>
       <w:r>
         <w:t xml:space="preserve">Abbildung </w:t>
       </w:r>
@@ -11064,11 +11066,11 @@
           <w:t>11</w:t>
         </w:r>
       </w:fldSimple>
-      <w:bookmarkEnd w:id="51"/>
+      <w:bookmarkEnd w:id="52"/>
       <w:r>
         <w:t>: Ausschnitt der Übersichtsseite für die gefilterte Anzeige von Chemikalienlieferungen</w:t>
       </w:r>
-      <w:bookmarkEnd w:id="52"/>
+      <w:bookmarkEnd w:id="53"/>
     </w:p>
     <w:p>
       <w:r>
@@ -11353,8 +11355,8 @@
       <w:pPr>
         <w:pStyle w:val="Beschriftung"/>
       </w:pPr>
-      <w:bookmarkStart w:id="53" w:name="_Ref485902807"/>
-      <w:bookmarkStart w:id="54" w:name="_Toc487188888"/>
+      <w:bookmarkStart w:id="54" w:name="_Ref485902807"/>
+      <w:bookmarkStart w:id="55" w:name="_Toc487188888"/>
       <w:r>
         <w:t xml:space="preserve">Abbildung </w:t>
       </w:r>
@@ -11366,11 +11368,11 @@
           <w:t>12</w:t>
         </w:r>
       </w:fldSimple>
-      <w:bookmarkEnd w:id="53"/>
+      <w:bookmarkEnd w:id="54"/>
       <w:r>
         <w:t>: Detailansicht einer beispielhaften Lieferung</w:t>
       </w:r>
-      <w:bookmarkEnd w:id="54"/>
+      <w:bookmarkEnd w:id="55"/>
     </w:p>
     <w:p>
       <w:r>
@@ -11496,8 +11498,8 @@
       <w:pPr>
         <w:pStyle w:val="Beschriftung"/>
       </w:pPr>
-      <w:bookmarkStart w:id="55" w:name="_Ref485388012"/>
-      <w:bookmarkStart w:id="56" w:name="_Toc487188889"/>
+      <w:bookmarkStart w:id="56" w:name="_Ref485388012"/>
+      <w:bookmarkStart w:id="57" w:name="_Toc487188889"/>
       <w:r>
         <w:t xml:space="preserve">Abbildung </w:t>
       </w:r>
@@ -11509,7 +11511,7 @@
           <w:t>13</w:t>
         </w:r>
       </w:fldSimple>
-      <w:bookmarkEnd w:id="55"/>
+      <w:bookmarkEnd w:id="56"/>
       <w:r>
         <w:t xml:space="preserve">: Struktur der </w:t>
       </w:r>
@@ -11519,7 +11521,7 @@
       <w:r>
         <w:t xml:space="preserve"> zum Einfügen und Bearbeiten von Lieferungen</w:t>
       </w:r>
-      <w:bookmarkEnd w:id="56"/>
+      <w:bookmarkEnd w:id="57"/>
     </w:p>
     <w:p>
       <w:r>
@@ -11977,8 +11979,8 @@
       <w:pPr>
         <w:pStyle w:val="Beschriftung"/>
       </w:pPr>
-      <w:bookmarkStart w:id="57" w:name="_Ref485391500"/>
-      <w:bookmarkStart w:id="58" w:name="_Toc487188890"/>
+      <w:bookmarkStart w:id="58" w:name="_Ref485391500"/>
+      <w:bookmarkStart w:id="59" w:name="_Toc487188890"/>
       <w:r>
         <w:t xml:space="preserve">Abbildung </w:t>
       </w:r>
@@ -11990,7 +11992,7 @@
           <w:t>14</w:t>
         </w:r>
       </w:fldSimple>
-      <w:bookmarkEnd w:id="57"/>
+      <w:bookmarkEnd w:id="58"/>
       <w:r>
         <w:t xml:space="preserve">: </w:t>
       </w:r>
@@ -12000,7 +12002,7 @@
       <w:r>
         <w:t>äche zum Eintragen neuer Chemikalien</w:t>
       </w:r>
-      <w:bookmarkEnd w:id="58"/>
+      <w:bookmarkEnd w:id="59"/>
     </w:p>
     <w:p>
       <w:r>
@@ -12233,11 +12235,11 @@
       <w:pPr>
         <w:pStyle w:val="berschrift3"/>
       </w:pPr>
-      <w:bookmarkStart w:id="59" w:name="_Toc487199468"/>
+      <w:bookmarkStart w:id="60" w:name="_Toc487199468"/>
       <w:r>
         <w:t>5.1.3 Rezepte definieren und verwalten</w:t>
       </w:r>
-      <w:bookmarkEnd w:id="59"/>
+      <w:bookmarkEnd w:id="60"/>
     </w:p>
     <w:p>
       <w:r>
@@ -12359,8 +12361,8 @@
       <w:pPr>
         <w:pStyle w:val="Beschriftung"/>
       </w:pPr>
-      <w:bookmarkStart w:id="60" w:name="_Ref485723087"/>
-      <w:bookmarkStart w:id="61" w:name="_Toc487188891"/>
+      <w:bookmarkStart w:id="61" w:name="_Ref485723087"/>
+      <w:bookmarkStart w:id="62" w:name="_Toc487188891"/>
       <w:r>
         <w:t xml:space="preserve">Abbildung </w:t>
       </w:r>
@@ -12372,11 +12374,11 @@
           <w:t>15</w:t>
         </w:r>
       </w:fldSimple>
-      <w:bookmarkEnd w:id="60"/>
+      <w:bookmarkEnd w:id="61"/>
       <w:r>
         <w:t>: Nutzeroberfläche für die Verwaltung von Rezepten im Webinterface</w:t>
       </w:r>
-      <w:bookmarkEnd w:id="61"/>
+      <w:bookmarkEnd w:id="62"/>
     </w:p>
     <w:p>
       <w:r>
@@ -12494,8 +12496,8 @@
       <w:pPr>
         <w:pStyle w:val="Beschriftung"/>
       </w:pPr>
-      <w:bookmarkStart w:id="62" w:name="_Ref485996149"/>
-      <w:bookmarkStart w:id="63" w:name="_Toc487188892"/>
+      <w:bookmarkStart w:id="63" w:name="_Ref485996149"/>
+      <w:bookmarkStart w:id="64" w:name="_Toc487188892"/>
       <w:r>
         <w:t xml:space="preserve">Abbildung </w:t>
       </w:r>
@@ -12507,11 +12509,11 @@
           <w:t>16</w:t>
         </w:r>
       </w:fldSimple>
-      <w:bookmarkEnd w:id="62"/>
+      <w:bookmarkEnd w:id="63"/>
       <w:r>
         <w:t>: Formular für das Eintragen eines Rezeptes mit 5 Komponenten, teilweise gefüllt mit Beispielwerten</w:t>
       </w:r>
-      <w:bookmarkEnd w:id="63"/>
+      <w:bookmarkEnd w:id="64"/>
     </w:p>
     <w:p>
       <w:r>
@@ -12530,11 +12532,11 @@
       <w:pPr>
         <w:pStyle w:val="berschrift3"/>
       </w:pPr>
-      <w:bookmarkStart w:id="64" w:name="_Toc487199469"/>
+      <w:bookmarkStart w:id="65" w:name="_Toc487199469"/>
       <w:r>
         <w:t>5.1.4 Administrativer Bereich und Erweiterungen</w:t>
       </w:r>
-      <w:bookmarkEnd w:id="64"/>
+      <w:bookmarkEnd w:id="65"/>
     </w:p>
     <w:p>
       <w:r>
@@ -12737,21 +12739,21 @@
       <w:pPr>
         <w:pStyle w:val="berschrift2"/>
       </w:pPr>
-      <w:bookmarkStart w:id="65" w:name="_Toc487199470"/>
+      <w:bookmarkStart w:id="66" w:name="_Toc487199470"/>
       <w:r>
         <w:t>5.2 Clientseitig</w:t>
       </w:r>
-      <w:bookmarkEnd w:id="65"/>
+      <w:bookmarkEnd w:id="66"/>
     </w:p>
     <w:p>
       <w:pPr>
         <w:pStyle w:val="berschrift3"/>
       </w:pPr>
-      <w:bookmarkStart w:id="66" w:name="_Toc487199471"/>
+      <w:bookmarkStart w:id="67" w:name="_Toc487199471"/>
       <w:r>
         <w:t>5.2.1 Benutzeroberfläche</w:t>
       </w:r>
-      <w:bookmarkEnd w:id="66"/>
+      <w:bookmarkEnd w:id="67"/>
     </w:p>
     <w:p>
       <w:r>
@@ -12853,8 +12855,8 @@
       <w:pPr>
         <w:pStyle w:val="Beschriftung"/>
       </w:pPr>
-      <w:bookmarkStart w:id="67" w:name="_Ref485824478"/>
-      <w:bookmarkStart w:id="68" w:name="_Toc487188893"/>
+      <w:bookmarkStart w:id="68" w:name="_Ref485824478"/>
+      <w:bookmarkStart w:id="69" w:name="_Toc487188893"/>
       <w:r>
         <w:t xml:space="preserve">Abbildung </w:t>
       </w:r>
@@ -12866,11 +12868,11 @@
           <w:t>17</w:t>
         </w:r>
       </w:fldSimple>
-      <w:bookmarkEnd w:id="67"/>
+      <w:bookmarkEnd w:id="68"/>
       <w:r>
         <w:t>: Initiale Oberfläche der clientseitigen Software</w:t>
       </w:r>
-      <w:bookmarkEnd w:id="68"/>
+      <w:bookmarkEnd w:id="69"/>
     </w:p>
     <w:p>
       <w:r>
@@ -13017,8 +13019,8 @@
       <w:pPr>
         <w:pStyle w:val="Beschriftung"/>
       </w:pPr>
-      <w:bookmarkStart w:id="69" w:name="_Ref485826573"/>
-      <w:bookmarkStart w:id="70" w:name="_Toc487188894"/>
+      <w:bookmarkStart w:id="70" w:name="_Ref485826573"/>
+      <w:bookmarkStart w:id="71" w:name="_Toc487188894"/>
       <w:r>
         <w:t xml:space="preserve">Abbildung </w:t>
       </w:r>
@@ -13030,11 +13032,11 @@
           <w:t>18</w:t>
         </w:r>
       </w:fldSimple>
-      <w:bookmarkEnd w:id="69"/>
+      <w:bookmarkEnd w:id="70"/>
       <w:r>
         <w:t>: Ausschnitt der graphischen Nutzeroberfläche nach Auswahl eines Rezeptes</w:t>
       </w:r>
-      <w:bookmarkEnd w:id="70"/>
+      <w:bookmarkEnd w:id="71"/>
     </w:p>
     <w:p>
       <w:r>
@@ -13302,11 +13304,11 @@
       <w:pPr>
         <w:pStyle w:val="berschrift3"/>
       </w:pPr>
-      <w:bookmarkStart w:id="71" w:name="_Toc487199472"/>
+      <w:bookmarkStart w:id="72" w:name="_Toc487199472"/>
       <w:r>
         <w:t>5.2.2 Serielle Schnittstelle</w:t>
       </w:r>
-      <w:bookmarkEnd w:id="71"/>
+      <w:bookmarkEnd w:id="72"/>
     </w:p>
     <w:p>
       <w:r>
@@ -13318,8 +13320,6 @@
         </w:rPr>
         <w:t>Serielle Schnittstelle</w:t>
       </w:r>
-      <w:bookmarkStart w:id="72" w:name="_GoBack"/>
-      <w:bookmarkEnd w:id="72"/>
       <w:r>
         <w:t xml:space="preserve">“ bestand die Möglichkeit, die Parameter der seriellen Übertragung zu ändern oder zwischen verschiedenen seriellen Anschlüssen zu wechseln. Ein Überblick der bereitgestellten Nutzeroberfläche ist in </w:t>
       </w:r>
@@ -15785,7 +15785,7 @@
         <w:rPr>
           <w:noProof/>
         </w:rPr>
-        <w:t>6 Produktionsumgebung</w:t>
+        <w:t>Literaturverzeichnis</w:t>
       </w:r>
     </w:fldSimple>
     <w:r>
@@ -15808,7 +15808,7 @@
       <w:rPr>
         <w:noProof/>
       </w:rPr>
-      <w:t>44</w:t>
+      <w:t>50</w:t>
     </w:r>
     <w:r>
       <w:fldChar w:fldCharType="end"/>
@@ -22538,7 +22538,7 @@
 </file>
 
 <file path=customXml/itemProps1.xml><?xml version="1.0" encoding="utf-8"?>
-<ds:datastoreItem xmlns:ds="http://schemas.openxmlformats.org/officeDocument/2006/customXml" ds:itemID="{BC508DFD-C301-4444-AC2D-84BA69E44F8E}">
+<ds:datastoreItem xmlns:ds="http://schemas.openxmlformats.org/officeDocument/2006/customXml" ds:itemID="{2B31D987-0188-4C67-AE46-9FE44329C7C8}">
   <ds:schemaRefs>
     <ds:schemaRef ds:uri="http://schemas.openxmlformats.org/officeDocument/2006/bibliography"/>
   </ds:schemaRefs>

</xml_diff>